<commit_message>
World and Biome framwork init and mostly finished
may have to add some information through the Tile class. Also, the
world may not be completely finished. Will have to wait until the
actual material begins.
</commit_message>
<xml_diff>
--- a/Classes.docx
+++ b/Classes.docx
@@ -336,405 +336,389 @@
       <w:r>
         <w:t>Methods</w:t>
       </w:r>
+    </w:p>
+    <w:p>
+      <w:pPr>
+        <w:pStyle w:val="ListParagraph"/>
+        <w:numPr>
+          <w:ilvl w:val="0"/>
+          <w:numId w:val="1"/>
+        </w:numPr>
+        <w:rPr>
+          <w:b/>
+          <w:u w:val="single"/>
+        </w:rPr>
+      </w:pPr>
+      <w:r>
+        <w:t>Biomes Abstract class</w:t>
+      </w:r>
+    </w:p>
+    <w:p>
+      <w:pPr>
+        <w:pStyle w:val="ListParagraph"/>
+        <w:numPr>
+          <w:ilvl w:val="1"/>
+          <w:numId w:val="1"/>
+        </w:numPr>
+        <w:rPr>
+          <w:b/>
+          <w:u w:val="single"/>
+        </w:rPr>
+      </w:pPr>
+      <w:r>
+        <w:t>Fields</w:t>
+      </w:r>
+    </w:p>
+    <w:p>
+      <w:pPr>
+        <w:pStyle w:val="ListParagraph"/>
+        <w:numPr>
+          <w:ilvl w:val="2"/>
+          <w:numId w:val="1"/>
+        </w:numPr>
+        <w:rPr>
+          <w:b/>
+          <w:u w:val="single"/>
+        </w:rPr>
+      </w:pPr>
+      <w:r>
+        <w:t>Name</w:t>
+      </w:r>
+    </w:p>
+    <w:p>
+      <w:pPr>
+        <w:pStyle w:val="ListParagraph"/>
+        <w:numPr>
+          <w:ilvl w:val="2"/>
+          <w:numId w:val="1"/>
+        </w:numPr>
+        <w:rPr>
+          <w:b/>
+          <w:u w:val="single"/>
+        </w:rPr>
+      </w:pPr>
+      <w:r>
+        <w:t>Foods</w:t>
+      </w:r>
+    </w:p>
+    <w:p>
+      <w:pPr>
+        <w:pStyle w:val="ListParagraph"/>
+        <w:numPr>
+          <w:ilvl w:val="2"/>
+          <w:numId w:val="1"/>
+        </w:numPr>
+        <w:rPr>
+          <w:b/>
+          <w:u w:val="single"/>
+        </w:rPr>
+      </w:pPr>
+      <w:r>
+        <w:t>Color</w:t>
+      </w:r>
+    </w:p>
+    <w:p>
+      <w:pPr>
+        <w:pStyle w:val="ListParagraph"/>
+        <w:numPr>
+          <w:ilvl w:val="2"/>
+          <w:numId w:val="1"/>
+        </w:numPr>
+        <w:rPr>
+          <w:b/>
+          <w:u w:val="single"/>
+        </w:rPr>
+      </w:pPr>
+      <w:r>
+        <w:t>Bounds</w:t>
+      </w:r>
+    </w:p>
+    <w:p>
+      <w:pPr>
+        <w:pStyle w:val="ListParagraph"/>
+        <w:numPr>
+          <w:ilvl w:val="2"/>
+          <w:numId w:val="1"/>
+        </w:numPr>
+        <w:rPr>
+          <w:b/>
+          <w:u w:val="single"/>
+        </w:rPr>
+      </w:pPr>
+      <w:r>
+        <w:t>Nutrients</w:t>
+      </w:r>
+    </w:p>
+    <w:p>
+      <w:pPr>
+        <w:pStyle w:val="ListParagraph"/>
+        <w:numPr>
+          <w:ilvl w:val="1"/>
+          <w:numId w:val="1"/>
+        </w:numPr>
+        <w:rPr>
+          <w:b/>
+          <w:u w:val="single"/>
+        </w:rPr>
+      </w:pPr>
+      <w:r>
+        <w:t>Methods</w:t>
+      </w:r>
+    </w:p>
+    <w:p>
+      <w:pPr>
+        <w:pStyle w:val="ListParagraph"/>
+        <w:numPr>
+          <w:ilvl w:val="2"/>
+          <w:numId w:val="1"/>
+        </w:numPr>
+        <w:rPr>
+          <w:b/>
+          <w:u w:val="single"/>
+        </w:rPr>
+      </w:pPr>
+    </w:p>
+    <w:p>
+      <w:pPr>
+        <w:pStyle w:val="ListParagraph"/>
+        <w:numPr>
+          <w:ilvl w:val="1"/>
+          <w:numId w:val="1"/>
+        </w:numPr>
+        <w:rPr>
+          <w:b/>
+          <w:u w:val="single"/>
+        </w:rPr>
+      </w:pPr>
+      <w:r>
+        <w:t>Subclasses</w:t>
+      </w:r>
+    </w:p>
+    <w:p>
+      <w:pPr>
+        <w:pStyle w:val="ListParagraph"/>
+        <w:numPr>
+          <w:ilvl w:val="2"/>
+          <w:numId w:val="1"/>
+        </w:numPr>
+        <w:rPr>
+          <w:b/>
+          <w:u w:val="single"/>
+        </w:rPr>
+      </w:pPr>
+      <w:r>
+        <w:t>Mordor</w:t>
+      </w:r>
+    </w:p>
+    <w:p>
+      <w:pPr>
+        <w:pStyle w:val="ListParagraph"/>
+        <w:numPr>
+          <w:ilvl w:val="2"/>
+          <w:numId w:val="1"/>
+        </w:numPr>
+        <w:rPr>
+          <w:b/>
+          <w:u w:val="single"/>
+        </w:rPr>
+      </w:pPr>
+      <w:r>
+        <w:t>Jungle</w:t>
+      </w:r>
+    </w:p>
+    <w:p>
+      <w:pPr>
+        <w:pStyle w:val="ListParagraph"/>
+        <w:numPr>
+          <w:ilvl w:val="2"/>
+          <w:numId w:val="1"/>
+        </w:numPr>
+        <w:rPr>
+          <w:b/>
+          <w:u w:val="single"/>
+        </w:rPr>
+      </w:pPr>
+      <w:r>
+        <w:t>Mountain</w:t>
+      </w:r>
+    </w:p>
+    <w:p>
+      <w:pPr>
+        <w:pStyle w:val="ListParagraph"/>
+        <w:numPr>
+          <w:ilvl w:val="2"/>
+          <w:numId w:val="1"/>
+        </w:numPr>
+        <w:rPr>
+          <w:b/>
+          <w:u w:val="single"/>
+        </w:rPr>
+      </w:pPr>
+      <w:r>
+        <w:t>Desert</w:t>
+      </w:r>
+    </w:p>
+    <w:p>
+      <w:pPr>
+        <w:pStyle w:val="ListParagraph"/>
+        <w:numPr>
+          <w:ilvl w:val="2"/>
+          <w:numId w:val="1"/>
+        </w:numPr>
+        <w:rPr>
+          <w:b/>
+          <w:u w:val="single"/>
+        </w:rPr>
+      </w:pPr>
+      <w:r>
+        <w:t>Forest</w:t>
+      </w:r>
+    </w:p>
+    <w:p>
+      <w:pPr>
+        <w:pStyle w:val="ListParagraph"/>
+        <w:numPr>
+          <w:ilvl w:val="2"/>
+          <w:numId w:val="1"/>
+        </w:numPr>
+        <w:rPr>
+          <w:b/>
+          <w:u w:val="single"/>
+        </w:rPr>
+      </w:pPr>
+      <w:r>
+        <w:t>Ocean</w:t>
+      </w:r>
+    </w:p>
+    <w:p>
+      <w:pPr>
+        <w:pStyle w:val="ListParagraph"/>
+        <w:numPr>
+          <w:ilvl w:val="0"/>
+          <w:numId w:val="1"/>
+        </w:numPr>
+        <w:rPr>
+          <w:b/>
+          <w:u w:val="single"/>
+        </w:rPr>
+      </w:pPr>
+      <w:r>
+        <w:t>World class</w:t>
+      </w:r>
+    </w:p>
+    <w:p>
+      <w:pPr>
+        <w:pStyle w:val="ListParagraph"/>
+        <w:numPr>
+          <w:ilvl w:val="1"/>
+          <w:numId w:val="1"/>
+        </w:numPr>
+        <w:rPr>
+          <w:b/>
+          <w:u w:val="single"/>
+        </w:rPr>
+      </w:pPr>
+      <w:r>
+        <w:t>Fields</w:t>
+      </w:r>
+    </w:p>
+    <w:p>
+      <w:pPr>
+        <w:pStyle w:val="ListParagraph"/>
+        <w:numPr>
+          <w:ilvl w:val="2"/>
+          <w:numId w:val="1"/>
+        </w:numPr>
+        <w:rPr>
+          <w:b/>
+          <w:u w:val="single"/>
+        </w:rPr>
+      </w:pPr>
+      <w:r>
+        <w:t>LifeForms[][] Life</w:t>
+      </w:r>
+    </w:p>
+    <w:p>
+      <w:pPr>
+        <w:pStyle w:val="ListParagraph"/>
+        <w:numPr>
+          <w:ilvl w:val="2"/>
+          <w:numId w:val="1"/>
+        </w:numPr>
+        <w:rPr>
+          <w:b/>
+          <w:u w:val="single"/>
+        </w:rPr>
+      </w:pPr>
+      <w:r>
+        <w:t>Dimension Size</w:t>
+      </w:r>
+    </w:p>
+    <w:p>
+      <w:pPr>
+        <w:pStyle w:val="ListParagraph"/>
+        <w:numPr>
+          <w:ilvl w:val="1"/>
+          <w:numId w:val="1"/>
+        </w:numPr>
+        <w:rPr>
+          <w:b/>
+          <w:u w:val="single"/>
+        </w:rPr>
+      </w:pPr>
+      <w:r>
+        <w:t>Methods</w:t>
+      </w:r>
+    </w:p>
+    <w:p>
+      <w:pPr>
+        <w:pStyle w:val="ListParagraph"/>
+        <w:numPr>
+          <w:ilvl w:val="2"/>
+          <w:numId w:val="1"/>
+        </w:numPr>
+        <w:rPr>
+          <w:b/>
+          <w:u w:val="single"/>
+        </w:rPr>
+      </w:pPr>
+      <w:r>
+        <w:t>getSquareInfo</w:t>
+      </w:r>
+    </w:p>
+    <w:p>
+      <w:pPr>
+        <w:pStyle w:val="ListParagraph"/>
+        <w:numPr>
+          <w:ilvl w:val="2"/>
+          <w:numId w:val="1"/>
+        </w:numPr>
+        <w:rPr>
+          <w:b/>
+          <w:u w:val="single"/>
+        </w:rPr>
+      </w:pPr>
+      <w:r>
+        <w:t>Advance</w:t>
+      </w:r>
+    </w:p>
+    <w:p>
+      <w:pPr>
+        <w:pStyle w:val="ListParagraph"/>
+        <w:numPr>
+          <w:ilvl w:val="2"/>
+          <w:numId w:val="1"/>
+        </w:numPr>
+        <w:rPr>
+          <w:b/>
+          <w:u w:val="single"/>
+        </w:rPr>
+      </w:pPr>
+      <w:r>
+        <w:t>Apocalypse</w:t>
+      </w:r>
       <w:bookmarkStart w:id="0" w:name="_GoBack"/>
       <w:bookmarkEnd w:id="0"/>
-    </w:p>
-    <w:p>
-      <w:pPr>
-        <w:pStyle w:val="ListParagraph"/>
-        <w:numPr>
-          <w:ilvl w:val="0"/>
-          <w:numId w:val="1"/>
-        </w:numPr>
-        <w:rPr>
-          <w:b/>
-          <w:u w:val="single"/>
-        </w:rPr>
-      </w:pPr>
-      <w:r>
-        <w:t>Biomes Abstract class</w:t>
-      </w:r>
-    </w:p>
-    <w:p>
-      <w:pPr>
-        <w:pStyle w:val="ListParagraph"/>
-        <w:numPr>
-          <w:ilvl w:val="1"/>
-          <w:numId w:val="1"/>
-        </w:numPr>
-        <w:rPr>
-          <w:b/>
-          <w:u w:val="single"/>
-        </w:rPr>
-      </w:pPr>
-      <w:r>
-        <w:t>Fields</w:t>
-      </w:r>
-    </w:p>
-    <w:p>
-      <w:pPr>
-        <w:pStyle w:val="ListParagraph"/>
-        <w:numPr>
-          <w:ilvl w:val="2"/>
-          <w:numId w:val="1"/>
-        </w:numPr>
-        <w:rPr>
-          <w:b/>
-          <w:u w:val="single"/>
-        </w:rPr>
-      </w:pPr>
-      <w:r>
-        <w:t>Name</w:t>
-      </w:r>
-    </w:p>
-    <w:p>
-      <w:pPr>
-        <w:pStyle w:val="ListParagraph"/>
-        <w:numPr>
-          <w:ilvl w:val="2"/>
-          <w:numId w:val="1"/>
-        </w:numPr>
-        <w:rPr>
-          <w:b/>
-          <w:u w:val="single"/>
-        </w:rPr>
-      </w:pPr>
-      <w:r>
-        <w:t>Foods</w:t>
-      </w:r>
-    </w:p>
-    <w:p>
-      <w:pPr>
-        <w:pStyle w:val="ListParagraph"/>
-        <w:numPr>
-          <w:ilvl w:val="2"/>
-          <w:numId w:val="1"/>
-        </w:numPr>
-        <w:rPr>
-          <w:b/>
-          <w:u w:val="single"/>
-        </w:rPr>
-      </w:pPr>
-      <w:r>
-        <w:t>Color</w:t>
-      </w:r>
-    </w:p>
-    <w:p>
-      <w:pPr>
-        <w:pStyle w:val="ListParagraph"/>
-        <w:numPr>
-          <w:ilvl w:val="2"/>
-          <w:numId w:val="1"/>
-        </w:numPr>
-        <w:rPr>
-          <w:b/>
-          <w:u w:val="single"/>
-        </w:rPr>
-      </w:pPr>
-      <w:r>
-        <w:t>Bounds</w:t>
-      </w:r>
-    </w:p>
-    <w:p>
-      <w:pPr>
-        <w:pStyle w:val="ListParagraph"/>
-        <w:numPr>
-          <w:ilvl w:val="2"/>
-          <w:numId w:val="1"/>
-        </w:numPr>
-        <w:rPr>
-          <w:b/>
-          <w:u w:val="single"/>
-        </w:rPr>
-      </w:pPr>
-      <w:r>
-        <w:t>Nutrients</w:t>
-      </w:r>
-    </w:p>
-    <w:p>
-      <w:pPr>
-        <w:pStyle w:val="ListParagraph"/>
-        <w:numPr>
-          <w:ilvl w:val="1"/>
-          <w:numId w:val="1"/>
-        </w:numPr>
-        <w:rPr>
-          <w:b/>
-          <w:u w:val="single"/>
-        </w:rPr>
-      </w:pPr>
-      <w:r>
-        <w:t>Methods</w:t>
-      </w:r>
-    </w:p>
-    <w:p>
-      <w:pPr>
-        <w:pStyle w:val="ListParagraph"/>
-        <w:numPr>
-          <w:ilvl w:val="2"/>
-          <w:numId w:val="1"/>
-        </w:numPr>
-        <w:rPr>
-          <w:b/>
-          <w:u w:val="single"/>
-        </w:rPr>
-      </w:pPr>
-      <w:r>
-        <w:t>getNutrientMap</w:t>
-      </w:r>
-    </w:p>
-    <w:p>
-      <w:pPr>
-        <w:pStyle w:val="ListParagraph"/>
-        <w:numPr>
-          <w:ilvl w:val="1"/>
-          <w:numId w:val="1"/>
-        </w:numPr>
-        <w:rPr>
-          <w:b/>
-          <w:u w:val="single"/>
-        </w:rPr>
-      </w:pPr>
-      <w:r>
-        <w:t>Subclasses</w:t>
-      </w:r>
-    </w:p>
-    <w:p>
-      <w:pPr>
-        <w:pStyle w:val="ListParagraph"/>
-        <w:numPr>
-          <w:ilvl w:val="2"/>
-          <w:numId w:val="1"/>
-        </w:numPr>
-        <w:rPr>
-          <w:b/>
-          <w:u w:val="single"/>
-        </w:rPr>
-      </w:pPr>
-      <w:r>
-        <w:t>Mordor</w:t>
-      </w:r>
-    </w:p>
-    <w:p>
-      <w:pPr>
-        <w:pStyle w:val="ListParagraph"/>
-        <w:numPr>
-          <w:ilvl w:val="2"/>
-          <w:numId w:val="1"/>
-        </w:numPr>
-        <w:rPr>
-          <w:b/>
-          <w:u w:val="single"/>
-        </w:rPr>
-      </w:pPr>
-      <w:r>
-        <w:t>Jungle</w:t>
-      </w:r>
-    </w:p>
-    <w:p>
-      <w:pPr>
-        <w:pStyle w:val="ListParagraph"/>
-        <w:numPr>
-          <w:ilvl w:val="2"/>
-          <w:numId w:val="1"/>
-        </w:numPr>
-        <w:rPr>
-          <w:b/>
-          <w:u w:val="single"/>
-        </w:rPr>
-      </w:pPr>
-      <w:r>
-        <w:t>Mountain</w:t>
-      </w:r>
-    </w:p>
-    <w:p>
-      <w:pPr>
-        <w:pStyle w:val="ListParagraph"/>
-        <w:numPr>
-          <w:ilvl w:val="2"/>
-          <w:numId w:val="1"/>
-        </w:numPr>
-        <w:rPr>
-          <w:b/>
-          <w:u w:val="single"/>
-        </w:rPr>
-      </w:pPr>
-      <w:r>
-        <w:t>Desert</w:t>
-      </w:r>
-    </w:p>
-    <w:p>
-      <w:pPr>
-        <w:pStyle w:val="ListParagraph"/>
-        <w:numPr>
-          <w:ilvl w:val="2"/>
-          <w:numId w:val="1"/>
-        </w:numPr>
-        <w:rPr>
-          <w:b/>
-          <w:u w:val="single"/>
-        </w:rPr>
-      </w:pPr>
-      <w:r>
-        <w:t>Forest</w:t>
-      </w:r>
-    </w:p>
-    <w:p>
-      <w:pPr>
-        <w:pStyle w:val="ListParagraph"/>
-        <w:numPr>
-          <w:ilvl w:val="0"/>
-          <w:numId w:val="1"/>
-        </w:numPr>
-        <w:rPr>
-          <w:b/>
-          <w:u w:val="single"/>
-        </w:rPr>
-      </w:pPr>
-      <w:r>
-        <w:t>World class</w:t>
-      </w:r>
-    </w:p>
-    <w:p>
-      <w:pPr>
-        <w:pStyle w:val="ListParagraph"/>
-        <w:numPr>
-          <w:ilvl w:val="1"/>
-          <w:numId w:val="1"/>
-        </w:numPr>
-        <w:rPr>
-          <w:b/>
-          <w:u w:val="single"/>
-        </w:rPr>
-      </w:pPr>
-      <w:r>
-        <w:t>Fields</w:t>
-      </w:r>
-    </w:p>
-    <w:p>
-      <w:pPr>
-        <w:pStyle w:val="ListParagraph"/>
-        <w:numPr>
-          <w:ilvl w:val="2"/>
-          <w:numId w:val="1"/>
-        </w:numPr>
-        <w:rPr>
-          <w:b/>
-          <w:u w:val="single"/>
-        </w:rPr>
-      </w:pPr>
-      <w:r>
-        <w:t>LifeForms[][] Life</w:t>
-      </w:r>
-    </w:p>
-    <w:p>
-      <w:pPr>
-        <w:pStyle w:val="ListParagraph"/>
-        <w:numPr>
-          <w:ilvl w:val="2"/>
-          <w:numId w:val="1"/>
-        </w:numPr>
-        <w:rPr>
-          <w:b/>
-          <w:u w:val="single"/>
-        </w:rPr>
-      </w:pPr>
-      <w:r>
-        <w:t>Int[][] Nutrients</w:t>
-      </w:r>
-    </w:p>
-    <w:p>
-      <w:pPr>
-        <w:pStyle w:val="ListParagraph"/>
-        <w:numPr>
-          <w:ilvl w:val="2"/>
-          <w:numId w:val="1"/>
-        </w:numPr>
-        <w:rPr>
-          <w:b/>
-          <w:u w:val="single"/>
-        </w:rPr>
-      </w:pPr>
-      <w:r>
-        <w:t>Dimension Size</w:t>
-      </w:r>
-    </w:p>
-    <w:p>
-      <w:pPr>
-        <w:pStyle w:val="ListParagraph"/>
-        <w:numPr>
-          <w:ilvl w:val="1"/>
-          <w:numId w:val="1"/>
-        </w:numPr>
-        <w:rPr>
-          <w:b/>
-          <w:u w:val="single"/>
-        </w:rPr>
-      </w:pPr>
-      <w:r>
-        <w:t>Methods</w:t>
-      </w:r>
-    </w:p>
-    <w:p>
-      <w:pPr>
-        <w:pStyle w:val="ListParagraph"/>
-        <w:numPr>
-          <w:ilvl w:val="2"/>
-          <w:numId w:val="1"/>
-        </w:numPr>
-        <w:rPr>
-          <w:b/>
-          <w:u w:val="single"/>
-        </w:rPr>
-      </w:pPr>
-      <w:r>
-        <w:t>getSquareInfo</w:t>
-      </w:r>
-    </w:p>
-    <w:p>
-      <w:pPr>
-        <w:pStyle w:val="ListParagraph"/>
-        <w:numPr>
-          <w:ilvl w:val="2"/>
-          <w:numId w:val="1"/>
-        </w:numPr>
-        <w:rPr>
-          <w:b/>
-          <w:u w:val="single"/>
-        </w:rPr>
-      </w:pPr>
-      <w:r>
-        <w:t>Advance</w:t>
-      </w:r>
-    </w:p>
-    <w:p>
-      <w:pPr>
-        <w:pStyle w:val="ListParagraph"/>
-        <w:numPr>
-          <w:ilvl w:val="2"/>
-          <w:numId w:val="1"/>
-        </w:numPr>
-        <w:rPr>
-          <w:b/>
-          <w:u w:val="single"/>
-        </w:rPr>
-      </w:pPr>
-      <w:r>
-        <w:t>Apocalypse</w:t>
-      </w:r>
-    </w:p>
-    <w:p>
-      <w:pPr>
-        <w:pStyle w:val="ListParagraph"/>
-        <w:numPr>
-          <w:ilvl w:val="2"/>
-          <w:numId w:val="1"/>
-        </w:numPr>
-        <w:rPr>
-          <w:b/>
-          <w:u w:val="single"/>
-        </w:rPr>
-      </w:pPr>
     </w:p>
     <w:sectPr>
       <w:pgSz w:w="12240" w:h="15840"/>

</xml_diff>